<commit_message>
Add embedded Lab 4
</commit_message>
<xml_diff>
--- a/embedded/Records/Л-4.Воробей.docx
+++ b/embedded/Records/Л-4.Воробей.docx
@@ -39,142 +39,7 @@
             <w:sz w:val="24"/>
             <w:szCs w:val="24"/>
           </w:rPr>
-          <w:t>https://github.com/tonujet/c-embedded/blob/main/embedded/Lab3/Core/Src/main.c</w:t>
-        </w:r>
-      </w:hyperlink>
-    </w:p>
-    <w:p>
-      <w:pPr>
-        <w:rPr>
-          <w:sz w:val="28"/>
-          <w:szCs w:val="28"/>
-        </w:rPr>
-      </w:pPr>
-    </w:p>
-    <w:p>
-      <w:pPr>
-        <w:rPr>
-          <w:sz w:val="28"/>
-          <w:szCs w:val="28"/>
-        </w:rPr>
-      </w:pPr>
-      <w:r>
-        <w:rPr>
-          <w:sz w:val="28"/>
-          <w:szCs w:val="28"/>
-        </w:rPr>
-        <w:t>2) Файл:</w:t>
-      </w:r>
-    </w:p>
-    <w:p>
-      <w:pPr>
-        <w:rPr>
-          <w:sz w:val="28"/>
-          <w:szCs w:val="28"/>
-          <w:lang w:val="en-US"/>
-        </w:rPr>
-      </w:pPr>
-      <w:hyperlink r:id="rId5" w:history="1">
-        <w:r>
-          <w:rPr>
-            <w:color w:val="0563C1" w:themeColor="hyperlink"/>
-            <w:sz w:val="28"/>
-            <w:szCs w:val="28"/>
-            <w:u w:val="single"/>
-          </w:rPr>
-          <w:object w:dxaOrig="3360" w:dyaOrig="2175" w14:anchorId="459FA892">
-            <v:shapetype id="_x0000_t75" coordsize="21600,21600" o:spt="75" o:preferrelative="t" path="m@4@5l@4@11@9@11@9@5xe" filled="f" stroked="f">
-              <v:stroke joinstyle="miter"/>
-              <v:formulas>
-                <v:f eqn="if lineDrawn pixelLineWidth 0"/>
-                <v:f eqn="sum @0 1 0"/>
-                <v:f eqn="sum 0 0 @1"/>
-                <v:f eqn="prod @2 1 2"/>
-                <v:f eqn="prod @3 21600 pixelWidth"/>
-                <v:f eqn="prod @3 21600 pixelHeight"/>
-                <v:f eqn="sum @0 0 1"/>
-                <v:f eqn="prod @6 1 2"/>
-                <v:f eqn="prod @7 21600 pixelWidth"/>
-                <v:f eqn="sum @8 21600 0"/>
-                <v:f eqn="prod @7 21600 pixelHeight"/>
-                <v:f eqn="sum @10 21600 0"/>
-              </v:formulas>
-              <v:path o:extrusionok="f" gradientshapeok="t" o:connecttype="rect"/>
-              <o:lock v:ext="edit" aspectratio="t"/>
-            </v:shapetype>
-            <v:shape id="_x0000_i1025" type="#_x0000_t75" style="width:168.3pt;height:109.4pt" o:ole="">
-              <v:imagedata r:id="rId6" o:title=""/>
-            </v:shape>
-            <o:OLEObject Type="Embed" ProgID="Package" ShapeID="_x0000_i1025" DrawAspect="Icon" ObjectID="_1762382888" r:id="rId7"/>
-          </w:object>
-        </w:r>
-      </w:hyperlink>
-    </w:p>
-    <w:p>
-      <w:pPr>
-        <w:rPr>
-          <w:b/>
-          <w:bCs/>
-          <w:sz w:val="28"/>
-          <w:szCs w:val="28"/>
-        </w:rPr>
-      </w:pPr>
-      <w:r>
-        <w:rPr>
-          <w:sz w:val="28"/>
-          <w:szCs w:val="28"/>
-        </w:rPr>
-        <w:t xml:space="preserve"> 3) Варіант </w:t>
-      </w:r>
-      <w:r>
-        <w:rPr>
-          <w:b/>
-          <w:bCs/>
-          <w:sz w:val="28"/>
-          <w:szCs w:val="28"/>
-        </w:rPr>
-        <w:t>1</w:t>
-      </w:r>
-    </w:p>
-    <w:p>
-      <w:pPr>
-        <w:rPr>
-          <w:sz w:val="28"/>
-          <w:szCs w:val="28"/>
-        </w:rPr>
-      </w:pPr>
-      <w:r>
-        <w:rPr>
-          <w:sz w:val="28"/>
-          <w:szCs w:val="28"/>
-          <w:lang w:val="ru-RU"/>
-        </w:rPr>
-        <w:t xml:space="preserve"> 4)</w:t>
-      </w:r>
-      <w:r>
-        <w:rPr>
-          <w:sz w:val="28"/>
-          <w:szCs w:val="28"/>
-        </w:rPr>
-        <w:t xml:space="preserve"> Відео</w:t>
-      </w:r>
-    </w:p>
-    <w:p>
-      <w:pPr>
-        <w:rPr>
-          <w:sz w:val="24"/>
-          <w:szCs w:val="24"/>
-        </w:rPr>
-      </w:pPr>
-      <w:hyperlink r:id="rId8" w:history="1">
-        <w:r>
-          <w:rPr>
-            <w:rStyle w:val="Hyperlink"/>
-            <w:sz w:val="24"/>
-            <w:szCs w:val="24"/>
-            <w:lang w:val="en-US"/>
-          </w:rPr>
-          <w:t>https</w:t>
+          <w:t>https://github.com/tonujet/c-embedded/blob/main/embedded/La</w:t>
         </w:r>
         <w:r>
           <w:rPr>
@@ -182,7 +47,7 @@
             <w:sz w:val="24"/>
             <w:szCs w:val="24"/>
           </w:rPr>
-          <w:t>://</w:t>
+          <w:t>b</w:t>
         </w:r>
         <w:r>
           <w:rPr>
@@ -191,7 +56,7 @@
             <w:szCs w:val="24"/>
             <w:lang w:val="en-US"/>
           </w:rPr>
-          <w:t>drive</w:t>
+          <w:t>4</w:t>
         </w:r>
         <w:r>
           <w:rPr>
@@ -199,135 +64,65 @@
             <w:sz w:val="24"/>
             <w:szCs w:val="24"/>
           </w:rPr>
-          <w:t>.</w:t>
+          <w:t>/Core/Src/main.c</w:t>
         </w:r>
-        <w:r>
-          <w:rPr>
-            <w:rStyle w:val="Hyperlink"/>
-            <w:sz w:val="24"/>
-            <w:szCs w:val="24"/>
-            <w:lang w:val="en-US"/>
-          </w:rPr>
-          <w:t>google</w:t>
-        </w:r>
+      </w:hyperlink>
+    </w:p>
+    <w:p>
+      <w:pPr>
+        <w:rPr>
+          <w:sz w:val="28"/>
+          <w:szCs w:val="28"/>
+          <w:lang w:val="en-US"/>
+        </w:rPr>
+      </w:pPr>
+    </w:p>
+    <w:p>
+      <w:pPr>
+        <w:rPr>
+          <w:sz w:val="28"/>
+          <w:szCs w:val="28"/>
+        </w:rPr>
+      </w:pPr>
+      <w:r>
+        <w:rPr>
+          <w:sz w:val="28"/>
+          <w:szCs w:val="28"/>
+          <w:lang w:val="en-US"/>
+        </w:rPr>
+        <w:t>2</w:t>
+      </w:r>
+      <w:r>
+        <w:rPr>
+          <w:sz w:val="28"/>
+          <w:szCs w:val="28"/>
+          <w:lang w:val="ru-RU"/>
+        </w:rPr>
+        <w:t>)</w:t>
+      </w:r>
+      <w:r>
+        <w:rPr>
+          <w:sz w:val="28"/>
+          <w:szCs w:val="28"/>
+        </w:rPr>
+        <w:t xml:space="preserve"> Відео</w:t>
+      </w:r>
+    </w:p>
+    <w:p>
+      <w:pPr>
+        <w:rPr>
+          <w:sz w:val="24"/>
+          <w:szCs w:val="24"/>
+        </w:rPr>
+      </w:pPr>
+      <w:hyperlink r:id="rId5" w:history="1">
         <w:r>
           <w:rPr>
             <w:rStyle w:val="Hyperlink"/>
             <w:sz w:val="24"/>
             <w:szCs w:val="24"/>
           </w:rPr>
-          <w:t>.</w:t>
-        </w:r>
-        <w:r>
-          <w:rPr>
-            <w:rStyle w:val="Hyperlink"/>
-            <w:sz w:val="24"/>
-            <w:szCs w:val="24"/>
-            <w:lang w:val="en-US"/>
-          </w:rPr>
-          <w:t>com</w:t>
-        </w:r>
-        <w:r>
-          <w:rPr>
-            <w:rStyle w:val="Hyperlink"/>
-            <w:sz w:val="24"/>
-            <w:szCs w:val="24"/>
-          </w:rPr>
-          <w:t>/</w:t>
-        </w:r>
-        <w:r>
-          <w:rPr>
-            <w:rStyle w:val="Hyperlink"/>
-            <w:sz w:val="24"/>
-            <w:szCs w:val="24"/>
-            <w:lang w:val="en-US"/>
-          </w:rPr>
-          <w:t>file</w:t>
-        </w:r>
-        <w:r>
-          <w:rPr>
-            <w:rStyle w:val="Hyperlink"/>
-            <w:sz w:val="24"/>
-            <w:szCs w:val="24"/>
-          </w:rPr>
-          <w:t>/</w:t>
-        </w:r>
-        <w:r>
-          <w:rPr>
-            <w:rStyle w:val="Hyperlink"/>
-            <w:sz w:val="24"/>
-            <w:szCs w:val="24"/>
-            <w:lang w:val="en-US"/>
-          </w:rPr>
-          <w:t>d</w:t>
-        </w:r>
-        <w:r>
-          <w:rPr>
-            <w:rStyle w:val="Hyperlink"/>
-            <w:sz w:val="24"/>
-            <w:szCs w:val="24"/>
-          </w:rPr>
-          <w:t>/17</w:t>
-        </w:r>
-        <w:r>
-          <w:rPr>
-            <w:rStyle w:val="Hyperlink"/>
-            <w:sz w:val="24"/>
-            <w:szCs w:val="24"/>
-            <w:lang w:val="en-US"/>
-          </w:rPr>
-          <w:t>CPOwdPpAMDP</w:t>
-        </w:r>
-        <w:r>
-          <w:rPr>
-            <w:rStyle w:val="Hyperlink"/>
-            <w:sz w:val="24"/>
-            <w:szCs w:val="24"/>
-          </w:rPr>
-          <w:t>-1</w:t>
-        </w:r>
-        <w:r>
-          <w:rPr>
-            <w:rStyle w:val="Hyperlink"/>
-            <w:sz w:val="24"/>
-            <w:szCs w:val="24"/>
-            <w:lang w:val="en-US"/>
-          </w:rPr>
-          <w:t>ug</w:t>
-        </w:r>
-        <w:r>
-          <w:rPr>
-            <w:rStyle w:val="Hyperlink"/>
-            <w:sz w:val="24"/>
-            <w:szCs w:val="24"/>
-          </w:rPr>
-          <w:t>8</w:t>
-        </w:r>
-        <w:r>
-          <w:rPr>
-            <w:rStyle w:val="Hyperlink"/>
-            <w:sz w:val="24"/>
-            <w:szCs w:val="24"/>
-            <w:lang w:val="en-US"/>
-          </w:rPr>
-          <w:t>TLfJtCF</w:t>
-        </w:r>
-        <w:r>
-          <w:rPr>
-            <w:rStyle w:val="Hyperlink"/>
-            <w:sz w:val="24"/>
-            <w:szCs w:val="24"/>
-          </w:rPr>
-          <w:t>0</w:t>
-        </w:r>
-        <w:r>
-          <w:rPr>
-            <w:rStyle w:val="Hyperlink"/>
-            <w:sz w:val="24"/>
-            <w:szCs w:val="24"/>
-            <w:lang w:val="en-US"/>
-          </w:rPr>
-          <w:t>c</w:t>
+          <w:t>https://drive.google.com/file/d/</w:t>
         </w:r>
         <w:r>
           <w:rPr>
@@ -342,79 +137,18 @@
             <w:rStyle w:val="Hyperlink"/>
             <w:sz w:val="24"/>
             <w:szCs w:val="24"/>
-            <w:lang w:val="en-US"/>
           </w:rPr>
-          <w:t>E</w:t>
-        </w:r>
-        <w:r>
-          <w:rPr>
-            <w:rStyle w:val="Hyperlink"/>
-            <w:sz w:val="24"/>
-            <w:szCs w:val="24"/>
-          </w:rPr>
-          <w:t>4</w:t>
-        </w:r>
-        <w:r>
-          <w:rPr>
-            <w:rStyle w:val="Hyperlink"/>
-            <w:sz w:val="24"/>
-            <w:szCs w:val="24"/>
-            <w:lang w:val="en-US"/>
-          </w:rPr>
-          <w:t>wb</w:t>
-        </w:r>
-        <w:r>
-          <w:rPr>
-            <w:rStyle w:val="Hyperlink"/>
-            <w:sz w:val="24"/>
-            <w:szCs w:val="24"/>
-          </w:rPr>
-          <w:t>5/</w:t>
-        </w:r>
-        <w:r>
-          <w:rPr>
-            <w:rStyle w:val="Hyperlink"/>
-            <w:sz w:val="24"/>
-            <w:szCs w:val="24"/>
-            <w:lang w:val="en-US"/>
-          </w:rPr>
-          <w:t>view</w:t>
-        </w:r>
-        <w:r>
-          <w:rPr>
-            <w:rStyle w:val="Hyperlink"/>
-            <w:sz w:val="24"/>
-            <w:szCs w:val="24"/>
-          </w:rPr>
-          <w:t>?</w:t>
-        </w:r>
-        <w:r>
-          <w:rPr>
-            <w:rStyle w:val="Hyperlink"/>
-            <w:sz w:val="24"/>
-            <w:szCs w:val="24"/>
-            <w:lang w:val="en-US"/>
-          </w:rPr>
-          <w:t>usp</w:t>
-        </w:r>
-        <w:r>
-          <w:rPr>
-            <w:rStyle w:val="Hyperlink"/>
-            <w:sz w:val="24"/>
-            <w:szCs w:val="24"/>
-          </w:rPr>
-          <w:t>=</w:t>
-        </w:r>
-        <w:r>
-          <w:rPr>
-            <w:rStyle w:val="Hyperlink"/>
-            <w:sz w:val="24"/>
-            <w:szCs w:val="24"/>
-            <w:lang w:val="en-US"/>
-          </w:rPr>
-          <w:t>sharing</w:t>
+          <w:t>9l1gYoJ-2EBwg0KKr1aQ0Ci926Ma4Bwz/view?usp=sharing</w:t>
         </w:r>
       </w:hyperlink>
+    </w:p>
+    <w:p>
+      <w:pPr>
+        <w:rPr>
+          <w:sz w:val="24"/>
+          <w:szCs w:val="24"/>
+        </w:rPr>
+      </w:pPr>
     </w:p>
     <w:p>
       <w:pPr>
@@ -919,6 +653,18 @@
       <w:shd w:val="clear" w:color="auto" w:fill="E1DFDD"/>
     </w:rPr>
   </w:style>
+  <w:style w:type="character" w:styleId="FollowedHyperlink">
+    <w:name w:val="FollowedHyperlink"/>
+    <w:basedOn w:val="DefaultParagraphFont"/>
+    <w:uiPriority w:val="99"/>
+    <w:semiHidden/>
+    <w:unhideWhenUsed/>
+    <w:rsid w:val="005A169B"/>
+    <w:rPr>
+      <w:color w:val="954F72" w:themeColor="followedHyperlink"/>
+      <w:u w:val="single"/>
+    </w:rPr>
+  </w:style>
 </w:styles>
 </file>
 

</xml_diff>